<commit_message>
Dokumentation um neues UML-Diagramm ergänzt
</commit_message>
<xml_diff>
--- a/IWB-LCI-Dokumentation.docx
+++ b/IWB-LCI-Dokumentation.docx
@@ -301,7 +301,6 @@
           <w:noProof/>
           <w:lang w:eastAsia="de-DE"/>
         </w:rPr>
-        <w:lastRenderedPageBreak/>
         <w:drawing>
           <wp:inline distT="0" distB="0" distL="0" distR="0" wp14:anchorId="067E1D3B" wp14:editId="7E4B2806">
             <wp:extent cx="5715000" cy="4572000"/>
@@ -654,7 +653,6 @@
           <w:noProof/>
           <w:lang w:eastAsia="de-DE"/>
         </w:rPr>
-        <w:lastRenderedPageBreak/>
         <w:drawing>
           <wp:inline distT="0" distB="0" distL="0" distR="0" wp14:anchorId="3C1EA24F" wp14:editId="4A541F29">
             <wp:extent cx="5715000" cy="4572000"/>
@@ -1072,16 +1070,7 @@
           <w:szCs w:val="28"/>
         </w:rPr>
         <w:tab/>
-        <w:t>btnWei</w:t>
-      </w:r>
-      <w:bookmarkStart w:id="0" w:name="_GoBack"/>
-      <w:bookmarkEnd w:id="0"/>
-      <w:r>
-        <w:rPr>
-          <w:sz w:val="28"/>
-          <w:szCs w:val="28"/>
-        </w:rPr>
-        <w:t>2</w:t>
+        <w:t>btnWei2</w:t>
       </w:r>
     </w:p>
     <w:p>
@@ -1327,15 +1316,55 @@
           <w:sz w:val="28"/>
           <w:szCs w:val="28"/>
         </w:rPr>
-        <w:lastRenderedPageBreak/>
-        <w:tab/>
-      </w:r>
-      <w:r>
-        <w:rPr>
-          <w:sz w:val="28"/>
-          <w:szCs w:val="28"/>
-        </w:rPr>
-        <w:tab/>
+        <w:tab/>
+      </w:r>
+      <w:r>
+        <w:rPr>
+          <w:sz w:val="28"/>
+          <w:szCs w:val="28"/>
+        </w:rPr>
+        <w:tab/>
+      </w:r>
+      <w:r>
+        <w:rPr>
+          <w:sz w:val="28"/>
+          <w:szCs w:val="28"/>
+        </w:rPr>
+        <w:drawing>
+          <wp:inline distT="0" distB="0" distL="0" distR="0" wp14:anchorId="138CC320" wp14:editId="72BF23C1">
+            <wp:extent cx="6206973" cy="6800850"/>
+            <wp:effectExtent l="0" t="0" r="3810" b="0"/>
+            <wp:docPr id="3" name="Grafik 3"/>
+            <wp:cNvGraphicFramePr>
+              <a:graphicFrameLocks xmlns:a="http://schemas.openxmlformats.org/drawingml/2006/main" noChangeAspect="1"/>
+            </wp:cNvGraphicFramePr>
+            <a:graphic xmlns:a="http://schemas.openxmlformats.org/drawingml/2006/main">
+              <a:graphicData uri="http://schemas.openxmlformats.org/drawingml/2006/picture">
+                <pic:pic xmlns:pic="http://schemas.openxmlformats.org/drawingml/2006/picture">
+                  <pic:nvPicPr>
+                    <pic:cNvPr id="1" name=""/>
+                    <pic:cNvPicPr/>
+                  </pic:nvPicPr>
+                  <pic:blipFill>
+                    <a:blip r:embed="rId7"/>
+                    <a:stretch>
+                      <a:fillRect/>
+                    </a:stretch>
+                  </pic:blipFill>
+                  <pic:spPr>
+                    <a:xfrm>
+                      <a:off x="0" y="0"/>
+                      <a:ext cx="6210035" cy="6804205"/>
+                    </a:xfrm>
+                    <a:prstGeom prst="rect">
+                      <a:avLst/>
+                    </a:prstGeom>
+                  </pic:spPr>
+                </pic:pic>
+              </a:graphicData>
+            </a:graphic>
+          </wp:inline>
+        </w:drawing>
       </w:r>
     </w:p>
     <w:sectPr>

</xml_diff>